<commit_message>
Joomla Command Line Tools
This is a script developed by Joomlatools to ease the management of
Joomla sites.

It is designed to work on Linux and MacOS. Windows users can use it in
Joomlatools Vagrant box
</commit_message>
<xml_diff>
--- a/Log Book.docx
+++ b/Log Book.docx
@@ -51,7 +51,15 @@
           </w:tcPr>
           <w:p>
             <w:r>
-              <w:t>Tried installing Joomla locally on my laptop. Need to work on my component and have a working website. Didn’t manage to install it</w:t>
+              <w:t xml:space="preserve">Tried installing </w:t>
+            </w:r>
+            <w:proofErr w:type="spellStart"/>
+            <w:r>
+              <w:t>Joomla</w:t>
+            </w:r>
+            <w:proofErr w:type="spellEnd"/>
+            <w:r>
+              <w:t xml:space="preserve"> locally on my laptop. Need to work on my component and have a working website. Didn’t manage to install it</w:t>
             </w:r>
           </w:p>
         </w:tc>
@@ -69,7 +77,39 @@
           </w:tcPr>
           <w:p>
             <w:r>
-              <w:t>Found solution called Bitnami WAMP – basically installs mySQL, PHP, and another component needed for CMS applications like Joomla and WordPress to run locally.</w:t>
+              <w:t xml:space="preserve">Found solution called </w:t>
+            </w:r>
+            <w:proofErr w:type="spellStart"/>
+            <w:r>
+              <w:t>Bitnami</w:t>
+            </w:r>
+            <w:proofErr w:type="spellEnd"/>
+            <w:r>
+              <w:t xml:space="preserve"> WAMP – basically installs </w:t>
+            </w:r>
+            <w:proofErr w:type="spellStart"/>
+            <w:r>
+              <w:t>mySQL</w:t>
+            </w:r>
+            <w:proofErr w:type="spellEnd"/>
+            <w:r>
+              <w:t xml:space="preserve">, PHP, and another component needed for CMS applications like </w:t>
+            </w:r>
+            <w:proofErr w:type="spellStart"/>
+            <w:r>
+              <w:t>Joomla</w:t>
+            </w:r>
+            <w:proofErr w:type="spellEnd"/>
+            <w:r>
+              <w:t xml:space="preserve"> and </w:t>
+            </w:r>
+            <w:proofErr w:type="spellStart"/>
+            <w:r>
+              <w:t>WordPress</w:t>
+            </w:r>
+            <w:proofErr w:type="spellEnd"/>
+            <w:r>
+              <w:t xml:space="preserve"> to run locally.</w:t>
             </w:r>
           </w:p>
         </w:tc>
@@ -154,19 +194,64 @@
           </w:tcPr>
           <w:p>
             <w:r>
-              <w:t>Managed to get the Joomla installation working. Bitnami WAMP is amazing. There are various modules as they term it, but CMS applications which you can install on top of the Bitnami solution.</w:t>
+              <w:t xml:space="preserve">Managed to get the </w:t>
+            </w:r>
+            <w:proofErr w:type="spellStart"/>
+            <w:r>
+              <w:t>Joomla</w:t>
+            </w:r>
+            <w:proofErr w:type="spellEnd"/>
+            <w:r>
+              <w:t xml:space="preserve"> installation working. </w:t>
+            </w:r>
+            <w:proofErr w:type="spellStart"/>
+            <w:r>
+              <w:t>Bitnami</w:t>
+            </w:r>
+            <w:proofErr w:type="spellEnd"/>
+            <w:r>
+              <w:t xml:space="preserve"> WAMP is amazing. There are various modules as they term it, but CMS applications which you can install on top of the </w:t>
+            </w:r>
+            <w:proofErr w:type="spellStart"/>
+            <w:r>
+              <w:t>Bitnami</w:t>
+            </w:r>
+            <w:proofErr w:type="spellEnd"/>
+            <w:r>
+              <w:t xml:space="preserve"> solution.</w:t>
             </w:r>
           </w:p>
           <w:p/>
           <w:p>
             <w:r>
-              <w:t>Have MySQL, and PHP virtual servers running on my laptop from a single installation of Bitnami WAMP.</w:t>
+              <w:t xml:space="preserve">Have </w:t>
+            </w:r>
+            <w:proofErr w:type="spellStart"/>
+            <w:r>
+              <w:t>MySQL</w:t>
+            </w:r>
+            <w:proofErr w:type="spellEnd"/>
+            <w:r>
+              <w:t xml:space="preserve">, and PHP virtual servers running on my laptop from a single installation of </w:t>
+            </w:r>
+            <w:proofErr w:type="spellStart"/>
+            <w:r>
+              <w:t>Bitnami</w:t>
+            </w:r>
+            <w:proofErr w:type="spellEnd"/>
+            <w:r>
+              <w:t xml:space="preserve"> WAMP.</w:t>
             </w:r>
           </w:p>
           <w:p/>
           <w:p>
-            <w:r>
-              <w:t>Joomla comes preconfigured with various modules which you can load onto your website – Login Module, Customer HMTL module, RSS module, etc</w:t>
+            <w:proofErr w:type="spellStart"/>
+            <w:r>
+              <w:t>Joomla</w:t>
+            </w:r>
+            <w:proofErr w:type="spellEnd"/>
+            <w:r>
+              <w:t xml:space="preserve"> comes preconfigured with various modules which you can load onto your website – Login Module, Customer HMTL module, RSS module, etc</w:t>
             </w:r>
           </w:p>
         </w:tc>
@@ -200,7 +285,11 @@
           <w:tcPr>
             <w:tcW w:w="8896" w:type="dxa"/>
           </w:tcPr>
-          <w:p/>
+          <w:p>
+            <w:r>
+              <w:t>ITTT to automate certain tasks</w:t>
+            </w:r>
+          </w:p>
         </w:tc>
       </w:tr>
     </w:tbl>

</xml_diff>